<commit_message>
Update cau 4: Hướng dẫn chạy cpp và sh
</commit_message>
<xml_diff>
--- a/Huongdan_stash.docx
+++ b/Huongdan_stash.docx
@@ -4005,6 +4005,1109 @@
         </w:rPr>
       </w:pPr>
     </w:p>
+    <w:p>
+      <w:pPr>
+        <w:rPr>
+          <w:rFonts w:ascii="Times New Roman" w:hAnsi="Times New Roman" w:cs="Times New Roman"/>
+          <w:sz w:val="32"/>
+          <w:szCs w:val="32"/>
+        </w:rPr>
+      </w:pPr>
+      <w:proofErr w:type="spellStart"/>
+      <w:r>
+        <w:rPr>
+          <w:rFonts w:ascii="Times New Roman" w:hAnsi="Times New Roman" w:cs="Times New Roman"/>
+          <w:sz w:val="32"/>
+          <w:szCs w:val="32"/>
+        </w:rPr>
+        <w:t>Câu</w:t>
+      </w:r>
+      <w:proofErr w:type="spellEnd"/>
+      <w:r>
+        <w:rPr>
+          <w:rFonts w:ascii="Times New Roman" w:hAnsi="Times New Roman" w:cs="Times New Roman"/>
+          <w:sz w:val="32"/>
+          <w:szCs w:val="32"/>
+        </w:rPr>
+        <w:t xml:space="preserve"> 4: </w:t>
+      </w:r>
+      <w:proofErr w:type="spellStart"/>
+      <w:r>
+        <w:rPr>
+          <w:rFonts w:ascii="Times New Roman" w:hAnsi="Times New Roman" w:cs="Times New Roman"/>
+          <w:sz w:val="32"/>
+          <w:szCs w:val="32"/>
+        </w:rPr>
+        <w:t>hướng</w:t>
+      </w:r>
+      <w:proofErr w:type="spellEnd"/>
+      <w:r>
+        <w:rPr>
+          <w:rFonts w:ascii="Times New Roman" w:hAnsi="Times New Roman" w:cs="Times New Roman"/>
+          <w:sz w:val="32"/>
+          <w:szCs w:val="32"/>
+        </w:rPr>
+        <w:t xml:space="preserve"> </w:t>
+      </w:r>
+      <w:proofErr w:type="spellStart"/>
+      <w:r>
+        <w:rPr>
+          <w:rFonts w:ascii="Times New Roman" w:hAnsi="Times New Roman" w:cs="Times New Roman"/>
+          <w:sz w:val="32"/>
+          <w:szCs w:val="32"/>
+        </w:rPr>
+        <w:t>dẫn</w:t>
+      </w:r>
+      <w:proofErr w:type="spellEnd"/>
+      <w:r>
+        <w:rPr>
+          <w:rFonts w:ascii="Times New Roman" w:hAnsi="Times New Roman" w:cs="Times New Roman"/>
+          <w:sz w:val="32"/>
+          <w:szCs w:val="32"/>
+        </w:rPr>
+        <w:t xml:space="preserve"> </w:t>
+      </w:r>
+      <w:proofErr w:type="spellStart"/>
+      <w:r>
+        <w:rPr>
+          <w:rFonts w:ascii="Times New Roman" w:hAnsi="Times New Roman" w:cs="Times New Roman"/>
+          <w:sz w:val="32"/>
+          <w:szCs w:val="32"/>
+        </w:rPr>
+        <w:t>chạy</w:t>
+      </w:r>
+      <w:proofErr w:type="spellEnd"/>
+      <w:r>
+        <w:rPr>
+          <w:rFonts w:ascii="Times New Roman" w:hAnsi="Times New Roman" w:cs="Times New Roman"/>
+          <w:sz w:val="32"/>
+          <w:szCs w:val="32"/>
+        </w:rPr>
+        <w:t xml:space="preserve"> 2 file shellscriptBoiCua3.sh </w:t>
+      </w:r>
+      <w:proofErr w:type="spellStart"/>
+      <w:r>
+        <w:rPr>
+          <w:rFonts w:ascii="Times New Roman" w:hAnsi="Times New Roman" w:cs="Times New Roman"/>
+          <w:sz w:val="32"/>
+          <w:szCs w:val="32"/>
+        </w:rPr>
+        <w:t>và</w:t>
+      </w:r>
+      <w:proofErr w:type="spellEnd"/>
+      <w:r>
+        <w:rPr>
+          <w:rFonts w:ascii="Times New Roman" w:hAnsi="Times New Roman" w:cs="Times New Roman"/>
+          <w:sz w:val="32"/>
+          <w:szCs w:val="32"/>
+        </w:rPr>
+        <w:t xml:space="preserve"> ktBoiSo3.cpp</w:t>
+      </w:r>
+    </w:p>
+    <w:p>
+      <w:pPr>
+        <w:shd w:val="clear" w:color="auto" w:fill="FFFFFF"/>
+        <w:tabs>
+          <w:tab w:val="left" w:pos="916"/>
+          <w:tab w:val="left" w:pos="1832"/>
+          <w:tab w:val="left" w:pos="2748"/>
+          <w:tab w:val="left" w:pos="3664"/>
+          <w:tab w:val="left" w:pos="4580"/>
+          <w:tab w:val="left" w:pos="5496"/>
+          <w:tab w:val="left" w:pos="6412"/>
+          <w:tab w:val="left" w:pos="7328"/>
+          <w:tab w:val="left" w:pos="8244"/>
+          <w:tab w:val="left" w:pos="9160"/>
+          <w:tab w:val="left" w:pos="10076"/>
+          <w:tab w:val="left" w:pos="10992"/>
+          <w:tab w:val="left" w:pos="11908"/>
+          <w:tab w:val="left" w:pos="12824"/>
+          <w:tab w:val="left" w:pos="13740"/>
+          <w:tab w:val="left" w:pos="14656"/>
+        </w:tabs>
+        <w:spacing w:after="0" w:line="240" w:lineRule="auto"/>
+        <w:rPr>
+          <w:rFonts w:ascii="Times New Roman" w:eastAsia="Times New Roman" w:hAnsi="Times New Roman" w:cs="Times New Roman"/>
+          <w:color w:val="000000"/>
+          <w:kern w:val="0"/>
+          <w:sz w:val="32"/>
+          <w:szCs w:val="32"/>
+          <w14:ligatures w14:val="none"/>
+        </w:rPr>
+      </w:pPr>
+      <w:r>
+        <w:rPr>
+          <w:rFonts w:ascii="Times New Roman" w:eastAsia="Times New Roman" w:hAnsi="Times New Roman" w:cs="Times New Roman"/>
+          <w:color w:val="000000"/>
+          <w:kern w:val="0"/>
+          <w:sz w:val="32"/>
+          <w:szCs w:val="32"/>
+          <w14:ligatures w14:val="none"/>
+        </w:rPr>
+        <w:t xml:space="preserve"> </w:t>
+      </w:r>
+      <w:proofErr w:type="spellStart"/>
+      <w:r>
+        <w:rPr>
+          <w:rFonts w:ascii="Times New Roman" w:eastAsia="Times New Roman" w:hAnsi="Times New Roman" w:cs="Times New Roman"/>
+          <w:color w:val="000000"/>
+          <w:kern w:val="0"/>
+          <w:sz w:val="32"/>
+          <w:szCs w:val="32"/>
+          <w14:ligatures w14:val="none"/>
+        </w:rPr>
+        <w:t>Biên</w:t>
+      </w:r>
+      <w:proofErr w:type="spellEnd"/>
+      <w:r>
+        <w:rPr>
+          <w:rFonts w:ascii="Times New Roman" w:eastAsia="Times New Roman" w:hAnsi="Times New Roman" w:cs="Times New Roman"/>
+          <w:color w:val="000000"/>
+          <w:kern w:val="0"/>
+          <w:sz w:val="32"/>
+          <w:szCs w:val="32"/>
+          <w14:ligatures w14:val="none"/>
+        </w:rPr>
+        <w:t xml:space="preserve"> </w:t>
+      </w:r>
+      <w:proofErr w:type="spellStart"/>
+      <w:r>
+        <w:rPr>
+          <w:rFonts w:ascii="Times New Roman" w:eastAsia="Times New Roman" w:hAnsi="Times New Roman" w:cs="Times New Roman"/>
+          <w:color w:val="000000"/>
+          <w:kern w:val="0"/>
+          <w:sz w:val="32"/>
+          <w:szCs w:val="32"/>
+          <w14:ligatures w14:val="none"/>
+        </w:rPr>
+        <w:t>dịch</w:t>
+      </w:r>
+      <w:proofErr w:type="spellEnd"/>
+      <w:r>
+        <w:rPr>
+          <w:rFonts w:ascii="Times New Roman" w:eastAsia="Times New Roman" w:hAnsi="Times New Roman" w:cs="Times New Roman"/>
+          <w:color w:val="000000"/>
+          <w:kern w:val="0"/>
+          <w:sz w:val="32"/>
+          <w:szCs w:val="32"/>
+          <w14:ligatures w14:val="none"/>
+        </w:rPr>
+        <w:t xml:space="preserve"> </w:t>
+      </w:r>
+      <w:proofErr w:type="spellStart"/>
+      <w:r>
+        <w:rPr>
+          <w:rFonts w:ascii="Times New Roman" w:eastAsia="Times New Roman" w:hAnsi="Times New Roman" w:cs="Times New Roman"/>
+          <w:color w:val="000000"/>
+          <w:kern w:val="0"/>
+          <w:sz w:val="32"/>
+          <w:szCs w:val="32"/>
+          <w14:ligatures w14:val="none"/>
+        </w:rPr>
+        <w:t>và</w:t>
+      </w:r>
+      <w:proofErr w:type="spellEnd"/>
+      <w:r>
+        <w:rPr>
+          <w:rFonts w:ascii="Times New Roman" w:eastAsia="Times New Roman" w:hAnsi="Times New Roman" w:cs="Times New Roman"/>
+          <w:color w:val="000000"/>
+          <w:kern w:val="0"/>
+          <w:sz w:val="32"/>
+          <w:szCs w:val="32"/>
+          <w14:ligatures w14:val="none"/>
+        </w:rPr>
+        <w:t xml:space="preserve"> </w:t>
+      </w:r>
+      <w:proofErr w:type="spellStart"/>
+      <w:r>
+        <w:rPr>
+          <w:rFonts w:ascii="Times New Roman" w:eastAsia="Times New Roman" w:hAnsi="Times New Roman" w:cs="Times New Roman"/>
+          <w:color w:val="000000"/>
+          <w:kern w:val="0"/>
+          <w:sz w:val="32"/>
+          <w:szCs w:val="32"/>
+          <w14:ligatures w14:val="none"/>
+        </w:rPr>
+        <w:t>chạy</w:t>
+      </w:r>
+      <w:proofErr w:type="spellEnd"/>
+      <w:r>
+        <w:rPr>
+          <w:rFonts w:ascii="Times New Roman" w:eastAsia="Times New Roman" w:hAnsi="Times New Roman" w:cs="Times New Roman"/>
+          <w:color w:val="000000"/>
+          <w:kern w:val="0"/>
+          <w:sz w:val="32"/>
+          <w:szCs w:val="32"/>
+          <w14:ligatures w14:val="none"/>
+        </w:rPr>
+        <w:t xml:space="preserve"> (C++)</w:t>
+      </w:r>
+    </w:p>
+    <w:p>
+      <w:pPr>
+        <w:shd w:val="clear" w:color="auto" w:fill="FFFFFF"/>
+        <w:tabs>
+          <w:tab w:val="left" w:pos="916"/>
+          <w:tab w:val="left" w:pos="1832"/>
+          <w:tab w:val="left" w:pos="2748"/>
+          <w:tab w:val="left" w:pos="3664"/>
+          <w:tab w:val="left" w:pos="4580"/>
+          <w:tab w:val="left" w:pos="5496"/>
+          <w:tab w:val="left" w:pos="6412"/>
+          <w:tab w:val="left" w:pos="7328"/>
+          <w:tab w:val="left" w:pos="8244"/>
+          <w:tab w:val="left" w:pos="9160"/>
+          <w:tab w:val="left" w:pos="10076"/>
+          <w:tab w:val="left" w:pos="10992"/>
+          <w:tab w:val="left" w:pos="11908"/>
+          <w:tab w:val="left" w:pos="12824"/>
+          <w:tab w:val="left" w:pos="13740"/>
+          <w:tab w:val="left" w:pos="14656"/>
+        </w:tabs>
+        <w:spacing w:after="0" w:line="240" w:lineRule="auto"/>
+        <w:rPr>
+          <w:rFonts w:ascii="Times New Roman" w:eastAsia="Times New Roman" w:hAnsi="Times New Roman" w:cs="Times New Roman"/>
+          <w:color w:val="000000"/>
+          <w:kern w:val="0"/>
+          <w:sz w:val="32"/>
+          <w:szCs w:val="32"/>
+          <w14:ligatures w14:val="none"/>
+        </w:rPr>
+      </w:pPr>
+      <w:r>
+        <w:rPr>
+          <w:rFonts w:ascii="Times New Roman" w:eastAsia="Times New Roman" w:hAnsi="Times New Roman" w:cs="Times New Roman"/>
+          <w:color w:val="000000"/>
+          <w:kern w:val="0"/>
+          <w:sz w:val="32"/>
+          <w:szCs w:val="32"/>
+          <w14:ligatures w14:val="none"/>
+        </w:rPr>
+        <w:t xml:space="preserve">- </w:t>
+      </w:r>
+      <w:proofErr w:type="spellStart"/>
+      <w:r>
+        <w:rPr>
+          <w:rFonts w:ascii="Times New Roman" w:eastAsia="Times New Roman" w:hAnsi="Times New Roman" w:cs="Times New Roman"/>
+          <w:color w:val="000000"/>
+          <w:kern w:val="0"/>
+          <w:sz w:val="32"/>
+          <w:szCs w:val="32"/>
+          <w14:ligatures w14:val="none"/>
+        </w:rPr>
+        <w:t>Biên</w:t>
+      </w:r>
+      <w:proofErr w:type="spellEnd"/>
+      <w:r>
+        <w:rPr>
+          <w:rFonts w:ascii="Times New Roman" w:eastAsia="Times New Roman" w:hAnsi="Times New Roman" w:cs="Times New Roman"/>
+          <w:color w:val="000000"/>
+          <w:kern w:val="0"/>
+          <w:sz w:val="32"/>
+          <w:szCs w:val="32"/>
+          <w14:ligatures w14:val="none"/>
+        </w:rPr>
+        <w:t xml:space="preserve"> </w:t>
+      </w:r>
+      <w:proofErr w:type="spellStart"/>
+      <w:r>
+        <w:rPr>
+          <w:rFonts w:ascii="Times New Roman" w:eastAsia="Times New Roman" w:hAnsi="Times New Roman" w:cs="Times New Roman"/>
+          <w:color w:val="000000"/>
+          <w:kern w:val="0"/>
+          <w:sz w:val="32"/>
+          <w:szCs w:val="32"/>
+          <w14:ligatures w14:val="none"/>
+        </w:rPr>
+        <w:t>dịch</w:t>
+      </w:r>
+      <w:proofErr w:type="spellEnd"/>
+      <w:r>
+        <w:rPr>
+          <w:rFonts w:ascii="Times New Roman" w:eastAsia="Times New Roman" w:hAnsi="Times New Roman" w:cs="Times New Roman"/>
+          <w:color w:val="000000"/>
+          <w:kern w:val="0"/>
+          <w:sz w:val="32"/>
+          <w:szCs w:val="32"/>
+          <w14:ligatures w14:val="none"/>
+        </w:rPr>
+        <w:t>:</w:t>
+      </w:r>
+    </w:p>
+    <w:p>
+      <w:pPr>
+        <w:shd w:val="clear" w:color="auto" w:fill="FFFFFF"/>
+        <w:tabs>
+          <w:tab w:val="left" w:pos="916"/>
+          <w:tab w:val="left" w:pos="1832"/>
+          <w:tab w:val="left" w:pos="2748"/>
+          <w:tab w:val="left" w:pos="3664"/>
+          <w:tab w:val="left" w:pos="4580"/>
+          <w:tab w:val="left" w:pos="5496"/>
+          <w:tab w:val="left" w:pos="6412"/>
+          <w:tab w:val="left" w:pos="7328"/>
+          <w:tab w:val="left" w:pos="8244"/>
+          <w:tab w:val="left" w:pos="9160"/>
+          <w:tab w:val="left" w:pos="10076"/>
+          <w:tab w:val="left" w:pos="10992"/>
+          <w:tab w:val="left" w:pos="11908"/>
+          <w:tab w:val="left" w:pos="12824"/>
+          <w:tab w:val="left" w:pos="13740"/>
+          <w:tab w:val="left" w:pos="14656"/>
+        </w:tabs>
+        <w:spacing w:after="0" w:line="240" w:lineRule="auto"/>
+        <w:rPr>
+          <w:rFonts w:ascii="Times New Roman" w:eastAsia="Times New Roman" w:hAnsi="Times New Roman" w:cs="Times New Roman"/>
+          <w:color w:val="000000"/>
+          <w:kern w:val="0"/>
+          <w:sz w:val="32"/>
+          <w:szCs w:val="32"/>
+          <w14:ligatures w14:val="none"/>
+        </w:rPr>
+      </w:pPr>
+      <w:r>
+        <w:rPr>
+          <w:rFonts w:ascii="Times New Roman" w:eastAsia="Times New Roman" w:hAnsi="Times New Roman" w:cs="Times New Roman"/>
+          <w:color w:val="000000"/>
+          <w:kern w:val="0"/>
+          <w:sz w:val="32"/>
+          <w:szCs w:val="32"/>
+          <w14:ligatures w14:val="none"/>
+        </w:rPr>
+        <w:t xml:space="preserve">  g++ -std=</w:t>
+      </w:r>
+      <w:proofErr w:type="spellStart"/>
+      <w:r>
+        <w:rPr>
+          <w:rFonts w:ascii="Times New Roman" w:eastAsia="Times New Roman" w:hAnsi="Times New Roman" w:cs="Times New Roman"/>
+          <w:color w:val="000000"/>
+          <w:kern w:val="0"/>
+          <w:sz w:val="32"/>
+          <w:szCs w:val="32"/>
+          <w14:ligatures w14:val="none"/>
+        </w:rPr>
+        <w:t>c++</w:t>
+      </w:r>
+      <w:proofErr w:type="spellEnd"/>
+      <w:r>
+        <w:rPr>
+          <w:rFonts w:ascii="Times New Roman" w:eastAsia="Times New Roman" w:hAnsi="Times New Roman" w:cs="Times New Roman"/>
+          <w:color w:val="000000"/>
+          <w:kern w:val="0"/>
+          <w:sz w:val="32"/>
+          <w:szCs w:val="32"/>
+          <w14:ligatures w14:val="none"/>
+        </w:rPr>
+        <w:t xml:space="preserve">17 mssv_even.cpp -o </w:t>
+      </w:r>
+      <w:r>
+        <w:rPr>
+          <w:rFonts w:ascii="Times New Roman" w:hAnsi="Times New Roman" w:cs="Times New Roman"/>
+          <w:sz w:val="32"/>
+          <w:szCs w:val="32"/>
+        </w:rPr>
+        <w:t>ktBoiSo3</w:t>
+      </w:r>
+    </w:p>
+    <w:p>
+      <w:pPr>
+        <w:shd w:val="clear" w:color="auto" w:fill="FFFFFF"/>
+        <w:tabs>
+          <w:tab w:val="left" w:pos="916"/>
+          <w:tab w:val="left" w:pos="1832"/>
+          <w:tab w:val="left" w:pos="2748"/>
+          <w:tab w:val="left" w:pos="3664"/>
+          <w:tab w:val="left" w:pos="4580"/>
+          <w:tab w:val="left" w:pos="5496"/>
+          <w:tab w:val="left" w:pos="6412"/>
+          <w:tab w:val="left" w:pos="7328"/>
+          <w:tab w:val="left" w:pos="8244"/>
+          <w:tab w:val="left" w:pos="9160"/>
+          <w:tab w:val="left" w:pos="10076"/>
+          <w:tab w:val="left" w:pos="10992"/>
+          <w:tab w:val="left" w:pos="11908"/>
+          <w:tab w:val="left" w:pos="12824"/>
+          <w:tab w:val="left" w:pos="13740"/>
+          <w:tab w:val="left" w:pos="14656"/>
+        </w:tabs>
+        <w:spacing w:after="0" w:line="240" w:lineRule="auto"/>
+        <w:rPr>
+          <w:rFonts w:ascii="Times New Roman" w:eastAsia="Times New Roman" w:hAnsi="Times New Roman" w:cs="Times New Roman"/>
+          <w:color w:val="000000"/>
+          <w:kern w:val="0"/>
+          <w:sz w:val="32"/>
+          <w:szCs w:val="32"/>
+          <w14:ligatures w14:val="none"/>
+        </w:rPr>
+      </w:pPr>
+      <w:r>
+        <w:rPr>
+          <w:rFonts w:ascii="Times New Roman" w:eastAsia="Times New Roman" w:hAnsi="Times New Roman" w:cs="Times New Roman"/>
+          <w:color w:val="000000"/>
+          <w:kern w:val="0"/>
+          <w:sz w:val="32"/>
+          <w:szCs w:val="32"/>
+          <w14:ligatures w14:val="none"/>
+        </w:rPr>
+        <w:t xml:space="preserve">- </w:t>
+      </w:r>
+      <w:proofErr w:type="spellStart"/>
+      <w:r>
+        <w:rPr>
+          <w:rFonts w:ascii="Times New Roman" w:eastAsia="Times New Roman" w:hAnsi="Times New Roman" w:cs="Times New Roman"/>
+          <w:color w:val="000000"/>
+          <w:kern w:val="0"/>
+          <w:sz w:val="32"/>
+          <w:szCs w:val="32"/>
+          <w14:ligatures w14:val="none"/>
+        </w:rPr>
+        <w:t>Chạy</w:t>
+      </w:r>
+      <w:proofErr w:type="spellEnd"/>
+      <w:r>
+        <w:rPr>
+          <w:rFonts w:ascii="Times New Roman" w:eastAsia="Times New Roman" w:hAnsi="Times New Roman" w:cs="Times New Roman"/>
+          <w:color w:val="000000"/>
+          <w:kern w:val="0"/>
+          <w:sz w:val="32"/>
+          <w:szCs w:val="32"/>
+          <w14:ligatures w14:val="none"/>
+        </w:rPr>
+        <w:t>:</w:t>
+      </w:r>
+    </w:p>
+    <w:p>
+      <w:pPr>
+        <w:shd w:val="clear" w:color="auto" w:fill="FFFFFF"/>
+        <w:tabs>
+          <w:tab w:val="left" w:pos="916"/>
+          <w:tab w:val="left" w:pos="1832"/>
+          <w:tab w:val="left" w:pos="2748"/>
+          <w:tab w:val="left" w:pos="3664"/>
+          <w:tab w:val="left" w:pos="4580"/>
+          <w:tab w:val="left" w:pos="5496"/>
+          <w:tab w:val="left" w:pos="6412"/>
+          <w:tab w:val="left" w:pos="7328"/>
+          <w:tab w:val="left" w:pos="8244"/>
+          <w:tab w:val="left" w:pos="9160"/>
+          <w:tab w:val="left" w:pos="10076"/>
+          <w:tab w:val="left" w:pos="10992"/>
+          <w:tab w:val="left" w:pos="11908"/>
+          <w:tab w:val="left" w:pos="12824"/>
+          <w:tab w:val="left" w:pos="13740"/>
+          <w:tab w:val="left" w:pos="14656"/>
+        </w:tabs>
+        <w:spacing w:after="0" w:line="240" w:lineRule="auto"/>
+        <w:rPr>
+          <w:rFonts w:ascii="Times New Roman" w:eastAsia="Times New Roman" w:hAnsi="Times New Roman" w:cs="Times New Roman"/>
+          <w:color w:val="000000"/>
+          <w:kern w:val="0"/>
+          <w:sz w:val="32"/>
+          <w:szCs w:val="32"/>
+          <w14:ligatures w14:val="none"/>
+        </w:rPr>
+      </w:pPr>
+      <w:r>
+        <w:rPr>
+          <w:rFonts w:ascii="Times New Roman" w:eastAsia="Times New Roman" w:hAnsi="Times New Roman" w:cs="Times New Roman"/>
+          <w:color w:val="000000"/>
+          <w:kern w:val="0"/>
+          <w:sz w:val="32"/>
+          <w:szCs w:val="32"/>
+          <w14:ligatures w14:val="none"/>
+        </w:rPr>
+        <w:t xml:space="preserve">  </w:t>
+      </w:r>
+      <w:proofErr w:type="gramStart"/>
+      <w:r>
+        <w:rPr>
+          <w:rFonts w:ascii="Times New Roman" w:eastAsia="Times New Roman" w:hAnsi="Times New Roman" w:cs="Times New Roman"/>
+          <w:color w:val="000000"/>
+          <w:kern w:val="0"/>
+          <w:sz w:val="32"/>
+          <w:szCs w:val="32"/>
+          <w14:ligatures w14:val="none"/>
+        </w:rPr>
+        <w:t>./</w:t>
+      </w:r>
+      <w:proofErr w:type="gramEnd"/>
+      <w:r>
+        <w:rPr>
+          <w:rFonts w:ascii="Times New Roman" w:hAnsi="Times New Roman" w:cs="Times New Roman"/>
+          <w:sz w:val="32"/>
+          <w:szCs w:val="32"/>
+        </w:rPr>
+        <w:t>ktBoiSo3</w:t>
+      </w:r>
+    </w:p>
+    <w:p>
+      <w:pPr>
+        <w:shd w:val="clear" w:color="auto" w:fill="FFFFFF"/>
+        <w:tabs>
+          <w:tab w:val="left" w:pos="916"/>
+          <w:tab w:val="left" w:pos="1832"/>
+          <w:tab w:val="left" w:pos="2748"/>
+          <w:tab w:val="left" w:pos="3664"/>
+          <w:tab w:val="left" w:pos="4580"/>
+          <w:tab w:val="left" w:pos="5496"/>
+          <w:tab w:val="left" w:pos="6412"/>
+          <w:tab w:val="left" w:pos="7328"/>
+          <w:tab w:val="left" w:pos="8244"/>
+          <w:tab w:val="left" w:pos="9160"/>
+          <w:tab w:val="left" w:pos="10076"/>
+          <w:tab w:val="left" w:pos="10992"/>
+          <w:tab w:val="left" w:pos="11908"/>
+          <w:tab w:val="left" w:pos="12824"/>
+          <w:tab w:val="left" w:pos="13740"/>
+          <w:tab w:val="left" w:pos="14656"/>
+        </w:tabs>
+        <w:spacing w:after="0" w:line="240" w:lineRule="auto"/>
+        <w:rPr>
+          <w:rFonts w:ascii="Times New Roman" w:eastAsia="Times New Roman" w:hAnsi="Times New Roman" w:cs="Times New Roman"/>
+          <w:color w:val="000000"/>
+          <w:kern w:val="0"/>
+          <w:sz w:val="32"/>
+          <w:szCs w:val="32"/>
+          <w14:ligatures w14:val="none"/>
+        </w:rPr>
+      </w:pPr>
+    </w:p>
+    <w:p>
+      <w:pPr>
+        <w:shd w:val="clear" w:color="auto" w:fill="FFFFFF"/>
+        <w:tabs>
+          <w:tab w:val="left" w:pos="916"/>
+          <w:tab w:val="left" w:pos="1832"/>
+          <w:tab w:val="left" w:pos="2748"/>
+          <w:tab w:val="left" w:pos="3664"/>
+          <w:tab w:val="left" w:pos="4580"/>
+          <w:tab w:val="left" w:pos="5496"/>
+          <w:tab w:val="left" w:pos="6412"/>
+          <w:tab w:val="left" w:pos="7328"/>
+          <w:tab w:val="left" w:pos="8244"/>
+          <w:tab w:val="left" w:pos="9160"/>
+          <w:tab w:val="left" w:pos="10076"/>
+          <w:tab w:val="left" w:pos="10992"/>
+          <w:tab w:val="left" w:pos="11908"/>
+          <w:tab w:val="left" w:pos="12824"/>
+          <w:tab w:val="left" w:pos="13740"/>
+          <w:tab w:val="left" w:pos="14656"/>
+        </w:tabs>
+        <w:spacing w:after="0" w:line="240" w:lineRule="auto"/>
+        <w:rPr>
+          <w:rFonts w:ascii="Times New Roman" w:eastAsia="Times New Roman" w:hAnsi="Times New Roman" w:cs="Times New Roman"/>
+          <w:color w:val="000000"/>
+          <w:kern w:val="0"/>
+          <w:sz w:val="32"/>
+          <w:szCs w:val="32"/>
+          <w14:ligatures w14:val="none"/>
+        </w:rPr>
+      </w:pPr>
+      <w:r>
+        <w:rPr>
+          <w:rFonts w:ascii="Times New Roman" w:eastAsia="Times New Roman" w:hAnsi="Times New Roman" w:cs="Times New Roman"/>
+          <w:color w:val="000000"/>
+          <w:kern w:val="0"/>
+          <w:sz w:val="32"/>
+          <w:szCs w:val="32"/>
+          <w14:ligatures w14:val="none"/>
+        </w:rPr>
+        <w:t xml:space="preserve"> </w:t>
+      </w:r>
+      <w:proofErr w:type="spellStart"/>
+      <w:r>
+        <w:rPr>
+          <w:rFonts w:ascii="Times New Roman" w:eastAsia="Times New Roman" w:hAnsi="Times New Roman" w:cs="Times New Roman"/>
+          <w:color w:val="000000"/>
+          <w:kern w:val="0"/>
+          <w:sz w:val="32"/>
+          <w:szCs w:val="32"/>
+          <w14:ligatures w14:val="none"/>
+        </w:rPr>
+        <w:t>Chạy</w:t>
+      </w:r>
+      <w:proofErr w:type="spellEnd"/>
+      <w:r>
+        <w:rPr>
+          <w:rFonts w:ascii="Times New Roman" w:eastAsia="Times New Roman" w:hAnsi="Times New Roman" w:cs="Times New Roman"/>
+          <w:color w:val="000000"/>
+          <w:kern w:val="0"/>
+          <w:sz w:val="32"/>
+          <w:szCs w:val="32"/>
+          <w14:ligatures w14:val="none"/>
+        </w:rPr>
+        <w:t xml:space="preserve"> Shell script</w:t>
+      </w:r>
+    </w:p>
+    <w:p>
+      <w:pPr>
+        <w:shd w:val="clear" w:color="auto" w:fill="FFFFFF"/>
+        <w:tabs>
+          <w:tab w:val="left" w:pos="916"/>
+          <w:tab w:val="left" w:pos="1832"/>
+          <w:tab w:val="left" w:pos="2748"/>
+          <w:tab w:val="left" w:pos="3664"/>
+          <w:tab w:val="left" w:pos="4580"/>
+          <w:tab w:val="left" w:pos="5496"/>
+          <w:tab w:val="left" w:pos="6412"/>
+          <w:tab w:val="left" w:pos="7328"/>
+          <w:tab w:val="left" w:pos="8244"/>
+          <w:tab w:val="left" w:pos="9160"/>
+          <w:tab w:val="left" w:pos="10076"/>
+          <w:tab w:val="left" w:pos="10992"/>
+          <w:tab w:val="left" w:pos="11908"/>
+          <w:tab w:val="left" w:pos="12824"/>
+          <w:tab w:val="left" w:pos="13740"/>
+          <w:tab w:val="left" w:pos="14656"/>
+        </w:tabs>
+        <w:spacing w:after="0" w:line="240" w:lineRule="auto"/>
+        <w:rPr>
+          <w:rFonts w:ascii="Times New Roman" w:eastAsia="Times New Roman" w:hAnsi="Times New Roman" w:cs="Times New Roman"/>
+          <w:color w:val="000000"/>
+          <w:kern w:val="0"/>
+          <w:sz w:val="32"/>
+          <w:szCs w:val="32"/>
+          <w14:ligatures w14:val="none"/>
+        </w:rPr>
+      </w:pPr>
+      <w:r>
+        <w:rPr>
+          <w:rFonts w:ascii="Times New Roman" w:eastAsia="Times New Roman" w:hAnsi="Times New Roman" w:cs="Times New Roman"/>
+          <w:color w:val="000000"/>
+          <w:kern w:val="0"/>
+          <w:sz w:val="32"/>
+          <w:szCs w:val="32"/>
+          <w14:ligatures w14:val="none"/>
+        </w:rPr>
+        <w:t xml:space="preserve">- </w:t>
+      </w:r>
+      <w:proofErr w:type="spellStart"/>
+      <w:r>
+        <w:rPr>
+          <w:rFonts w:ascii="Times New Roman" w:eastAsia="Times New Roman" w:hAnsi="Times New Roman" w:cs="Times New Roman"/>
+          <w:color w:val="000000"/>
+          <w:kern w:val="0"/>
+          <w:sz w:val="32"/>
+          <w:szCs w:val="32"/>
+          <w14:ligatures w14:val="none"/>
+        </w:rPr>
+        <w:t>Đảm</w:t>
+      </w:r>
+      <w:proofErr w:type="spellEnd"/>
+      <w:r>
+        <w:rPr>
+          <w:rFonts w:ascii="Times New Roman" w:eastAsia="Times New Roman" w:hAnsi="Times New Roman" w:cs="Times New Roman"/>
+          <w:color w:val="000000"/>
+          <w:kern w:val="0"/>
+          <w:sz w:val="32"/>
+          <w:szCs w:val="32"/>
+          <w14:ligatures w14:val="none"/>
+        </w:rPr>
+        <w:t xml:space="preserve"> </w:t>
+      </w:r>
+      <w:proofErr w:type="spellStart"/>
+      <w:r>
+        <w:rPr>
+          <w:rFonts w:ascii="Times New Roman" w:eastAsia="Times New Roman" w:hAnsi="Times New Roman" w:cs="Times New Roman"/>
+          <w:color w:val="000000"/>
+          <w:kern w:val="0"/>
+          <w:sz w:val="32"/>
+          <w:szCs w:val="32"/>
+          <w14:ligatures w14:val="none"/>
+        </w:rPr>
+        <w:t>bảo</w:t>
+      </w:r>
+      <w:proofErr w:type="spellEnd"/>
+      <w:r>
+        <w:rPr>
+          <w:rFonts w:ascii="Times New Roman" w:eastAsia="Times New Roman" w:hAnsi="Times New Roman" w:cs="Times New Roman"/>
+          <w:color w:val="000000"/>
+          <w:kern w:val="0"/>
+          <w:sz w:val="32"/>
+          <w:szCs w:val="32"/>
+          <w14:ligatures w14:val="none"/>
+        </w:rPr>
+        <w:t xml:space="preserve"> script </w:t>
+      </w:r>
+      <w:proofErr w:type="spellStart"/>
+      <w:r>
+        <w:rPr>
+          <w:rFonts w:ascii="Times New Roman" w:eastAsia="Times New Roman" w:hAnsi="Times New Roman" w:cs="Times New Roman"/>
+          <w:color w:val="000000"/>
+          <w:kern w:val="0"/>
+          <w:sz w:val="32"/>
+          <w:szCs w:val="32"/>
+          <w14:ligatures w14:val="none"/>
+        </w:rPr>
+        <w:t>có</w:t>
+      </w:r>
+      <w:proofErr w:type="spellEnd"/>
+      <w:r>
+        <w:rPr>
+          <w:rFonts w:ascii="Times New Roman" w:eastAsia="Times New Roman" w:hAnsi="Times New Roman" w:cs="Times New Roman"/>
+          <w:color w:val="000000"/>
+          <w:kern w:val="0"/>
+          <w:sz w:val="32"/>
+          <w:szCs w:val="32"/>
+          <w14:ligatures w14:val="none"/>
+        </w:rPr>
+        <w:t xml:space="preserve"> </w:t>
+      </w:r>
+      <w:proofErr w:type="spellStart"/>
+      <w:r>
+        <w:rPr>
+          <w:rFonts w:ascii="Times New Roman" w:eastAsia="Times New Roman" w:hAnsi="Times New Roman" w:cs="Times New Roman"/>
+          <w:color w:val="000000"/>
+          <w:kern w:val="0"/>
+          <w:sz w:val="32"/>
+          <w:szCs w:val="32"/>
+          <w14:ligatures w14:val="none"/>
+        </w:rPr>
+        <w:t>quyền</w:t>
+      </w:r>
+      <w:proofErr w:type="spellEnd"/>
+      <w:r>
+        <w:rPr>
+          <w:rFonts w:ascii="Times New Roman" w:eastAsia="Times New Roman" w:hAnsi="Times New Roman" w:cs="Times New Roman"/>
+          <w:color w:val="000000"/>
+          <w:kern w:val="0"/>
+          <w:sz w:val="32"/>
+          <w:szCs w:val="32"/>
+          <w14:ligatures w14:val="none"/>
+        </w:rPr>
+        <w:t xml:space="preserve"> </w:t>
+      </w:r>
+      <w:proofErr w:type="spellStart"/>
+      <w:r>
+        <w:rPr>
+          <w:rFonts w:ascii="Times New Roman" w:eastAsia="Times New Roman" w:hAnsi="Times New Roman" w:cs="Times New Roman"/>
+          <w:color w:val="000000"/>
+          <w:kern w:val="0"/>
+          <w:sz w:val="32"/>
+          <w:szCs w:val="32"/>
+          <w14:ligatures w14:val="none"/>
+        </w:rPr>
+        <w:t>thực</w:t>
+      </w:r>
+      <w:proofErr w:type="spellEnd"/>
+      <w:r>
+        <w:rPr>
+          <w:rFonts w:ascii="Times New Roman" w:eastAsia="Times New Roman" w:hAnsi="Times New Roman" w:cs="Times New Roman"/>
+          <w:color w:val="000000"/>
+          <w:kern w:val="0"/>
+          <w:sz w:val="32"/>
+          <w:szCs w:val="32"/>
+          <w14:ligatures w14:val="none"/>
+        </w:rPr>
+        <w:t xml:space="preserve"> </w:t>
+      </w:r>
+      <w:proofErr w:type="spellStart"/>
+      <w:r>
+        <w:rPr>
+          <w:rFonts w:ascii="Times New Roman" w:eastAsia="Times New Roman" w:hAnsi="Times New Roman" w:cs="Times New Roman"/>
+          <w:color w:val="000000"/>
+          <w:kern w:val="0"/>
+          <w:sz w:val="32"/>
+          <w:szCs w:val="32"/>
+          <w14:ligatures w14:val="none"/>
+        </w:rPr>
+        <w:t>thi</w:t>
+      </w:r>
+      <w:proofErr w:type="spellEnd"/>
+      <w:r>
+        <w:rPr>
+          <w:rFonts w:ascii="Times New Roman" w:eastAsia="Times New Roman" w:hAnsi="Times New Roman" w:cs="Times New Roman"/>
+          <w:color w:val="000000"/>
+          <w:kern w:val="0"/>
+          <w:sz w:val="32"/>
+          <w:szCs w:val="32"/>
+          <w14:ligatures w14:val="none"/>
+        </w:rPr>
+        <w:t>:</w:t>
+      </w:r>
+    </w:p>
+    <w:p>
+      <w:pPr>
+        <w:shd w:val="clear" w:color="auto" w:fill="FFFFFF"/>
+        <w:tabs>
+          <w:tab w:val="left" w:pos="916"/>
+          <w:tab w:val="left" w:pos="1832"/>
+          <w:tab w:val="left" w:pos="2748"/>
+          <w:tab w:val="left" w:pos="3664"/>
+          <w:tab w:val="left" w:pos="4580"/>
+          <w:tab w:val="left" w:pos="5496"/>
+          <w:tab w:val="left" w:pos="6412"/>
+          <w:tab w:val="left" w:pos="7328"/>
+          <w:tab w:val="left" w:pos="8244"/>
+          <w:tab w:val="left" w:pos="9160"/>
+          <w:tab w:val="left" w:pos="10076"/>
+          <w:tab w:val="left" w:pos="10992"/>
+          <w:tab w:val="left" w:pos="11908"/>
+          <w:tab w:val="left" w:pos="12824"/>
+          <w:tab w:val="left" w:pos="13740"/>
+          <w:tab w:val="left" w:pos="14656"/>
+        </w:tabs>
+        <w:spacing w:after="0" w:line="240" w:lineRule="auto"/>
+        <w:rPr>
+          <w:rFonts w:ascii="Times New Roman" w:eastAsia="Times New Roman" w:hAnsi="Times New Roman" w:cs="Times New Roman"/>
+          <w:color w:val="000000"/>
+          <w:kern w:val="0"/>
+          <w:sz w:val="32"/>
+          <w:szCs w:val="32"/>
+          <w14:ligatures w14:val="none"/>
+        </w:rPr>
+      </w:pPr>
+      <w:r>
+        <w:rPr>
+          <w:rFonts w:ascii="Times New Roman" w:eastAsia="Times New Roman" w:hAnsi="Times New Roman" w:cs="Times New Roman"/>
+          <w:color w:val="000000"/>
+          <w:kern w:val="0"/>
+          <w:sz w:val="32"/>
+          <w:szCs w:val="32"/>
+          <w14:ligatures w14:val="none"/>
+        </w:rPr>
+        <w:t xml:space="preserve">  </w:t>
+      </w:r>
+      <w:proofErr w:type="spellStart"/>
+      <w:r>
+        <w:rPr>
+          <w:rFonts w:ascii="Times New Roman" w:eastAsia="Times New Roman" w:hAnsi="Times New Roman" w:cs="Times New Roman"/>
+          <w:color w:val="000000"/>
+          <w:kern w:val="0"/>
+          <w:sz w:val="32"/>
+          <w:szCs w:val="32"/>
+          <w14:ligatures w14:val="none"/>
+        </w:rPr>
+        <w:t>chmod</w:t>
+      </w:r>
+      <w:proofErr w:type="spellEnd"/>
+      <w:r>
+        <w:rPr>
+          <w:rFonts w:ascii="Times New Roman" w:eastAsia="Times New Roman" w:hAnsi="Times New Roman" w:cs="Times New Roman"/>
+          <w:color w:val="000000"/>
+          <w:kern w:val="0"/>
+          <w:sz w:val="32"/>
+          <w:szCs w:val="32"/>
+          <w14:ligatures w14:val="none"/>
+        </w:rPr>
+        <w:t xml:space="preserve"> +x </w:t>
+      </w:r>
+      <w:proofErr w:type="spellStart"/>
+      <w:r>
+        <w:rPr>
+          <w:rFonts w:ascii="Times New Roman" w:eastAsia="Times New Roman" w:hAnsi="Times New Roman" w:cs="Times New Roman"/>
+          <w:color w:val="000000"/>
+          <w:kern w:val="0"/>
+          <w:sz w:val="32"/>
+          <w:szCs w:val="32"/>
+          <w14:ligatures w14:val="none"/>
+        </w:rPr>
+        <w:t>mssv</w:t>
+      </w:r>
+      <w:proofErr w:type="spellEnd"/>
+      <w:r>
+        <w:rPr>
+          <w:rFonts w:ascii="Times New Roman" w:eastAsia="Times New Roman" w:hAnsi="Times New Roman" w:cs="Times New Roman"/>
+          <w:color w:val="000000"/>
+          <w:kern w:val="0"/>
+          <w:sz w:val="32"/>
+          <w:szCs w:val="32"/>
+          <w14:ligatures w14:val="none"/>
+        </w:rPr>
+        <w:t>_</w:t>
+      </w:r>
+      <w:r>
+        <w:rPr>
+          <w:rFonts w:ascii="Times New Roman" w:hAnsi="Times New Roman" w:cs="Times New Roman"/>
+          <w:sz w:val="32"/>
+          <w:szCs w:val="32"/>
+        </w:rPr>
+        <w:t xml:space="preserve"> </w:t>
+      </w:r>
+      <w:r>
+        <w:rPr>
+          <w:rFonts w:ascii="Times New Roman" w:hAnsi="Times New Roman" w:cs="Times New Roman"/>
+          <w:sz w:val="32"/>
+          <w:szCs w:val="32"/>
+        </w:rPr>
+        <w:t>shellscriptBoiCua3</w:t>
+      </w:r>
+      <w:r>
+        <w:rPr>
+          <w:rFonts w:ascii="Times New Roman" w:hAnsi="Times New Roman" w:cs="Times New Roman"/>
+          <w:sz w:val="32"/>
+          <w:szCs w:val="32"/>
+        </w:rPr>
+        <w:t>.sh</w:t>
+      </w:r>
+    </w:p>
+    <w:p>
+      <w:pPr>
+        <w:shd w:val="clear" w:color="auto" w:fill="FFFFFF"/>
+        <w:tabs>
+          <w:tab w:val="left" w:pos="916"/>
+          <w:tab w:val="left" w:pos="1832"/>
+          <w:tab w:val="left" w:pos="2748"/>
+          <w:tab w:val="left" w:pos="3664"/>
+          <w:tab w:val="left" w:pos="4580"/>
+          <w:tab w:val="left" w:pos="5496"/>
+          <w:tab w:val="left" w:pos="6412"/>
+          <w:tab w:val="left" w:pos="7328"/>
+          <w:tab w:val="left" w:pos="8244"/>
+          <w:tab w:val="left" w:pos="9160"/>
+          <w:tab w:val="left" w:pos="10076"/>
+          <w:tab w:val="left" w:pos="10992"/>
+          <w:tab w:val="left" w:pos="11908"/>
+          <w:tab w:val="left" w:pos="12824"/>
+          <w:tab w:val="left" w:pos="13740"/>
+          <w:tab w:val="left" w:pos="14656"/>
+        </w:tabs>
+        <w:spacing w:after="0" w:line="240" w:lineRule="auto"/>
+        <w:rPr>
+          <w:rFonts w:ascii="Times New Roman" w:eastAsia="Times New Roman" w:hAnsi="Times New Roman" w:cs="Times New Roman"/>
+          <w:color w:val="000000"/>
+          <w:kern w:val="0"/>
+          <w:sz w:val="32"/>
+          <w:szCs w:val="32"/>
+          <w14:ligatures w14:val="none"/>
+        </w:rPr>
+      </w:pPr>
+      <w:r>
+        <w:rPr>
+          <w:rFonts w:ascii="Times New Roman" w:eastAsia="Times New Roman" w:hAnsi="Times New Roman" w:cs="Times New Roman"/>
+          <w:color w:val="000000"/>
+          <w:kern w:val="0"/>
+          <w:sz w:val="32"/>
+          <w:szCs w:val="32"/>
+          <w14:ligatures w14:val="none"/>
+        </w:rPr>
+        <w:t xml:space="preserve">- </w:t>
+      </w:r>
+      <w:proofErr w:type="spellStart"/>
+      <w:r>
+        <w:rPr>
+          <w:rFonts w:ascii="Times New Roman" w:eastAsia="Times New Roman" w:hAnsi="Times New Roman" w:cs="Times New Roman"/>
+          <w:color w:val="000000"/>
+          <w:kern w:val="0"/>
+          <w:sz w:val="32"/>
+          <w:szCs w:val="32"/>
+          <w14:ligatures w14:val="none"/>
+        </w:rPr>
+        <w:t>Chạy</w:t>
+      </w:r>
+      <w:proofErr w:type="spellEnd"/>
+      <w:r>
+        <w:rPr>
+          <w:rFonts w:ascii="Times New Roman" w:eastAsia="Times New Roman" w:hAnsi="Times New Roman" w:cs="Times New Roman"/>
+          <w:color w:val="000000"/>
+          <w:kern w:val="0"/>
+          <w:sz w:val="32"/>
+          <w:szCs w:val="32"/>
+          <w14:ligatures w14:val="none"/>
+        </w:rPr>
+        <w:t>:</w:t>
+      </w:r>
+    </w:p>
+    <w:p>
+      <w:pPr>
+        <w:shd w:val="clear" w:color="auto" w:fill="FFFFFF"/>
+        <w:tabs>
+          <w:tab w:val="left" w:pos="916"/>
+          <w:tab w:val="left" w:pos="1832"/>
+          <w:tab w:val="left" w:pos="2748"/>
+          <w:tab w:val="left" w:pos="3664"/>
+          <w:tab w:val="left" w:pos="4580"/>
+          <w:tab w:val="left" w:pos="5496"/>
+          <w:tab w:val="left" w:pos="6412"/>
+          <w:tab w:val="left" w:pos="7328"/>
+          <w:tab w:val="left" w:pos="8244"/>
+          <w:tab w:val="left" w:pos="9160"/>
+          <w:tab w:val="left" w:pos="10076"/>
+          <w:tab w:val="left" w:pos="10992"/>
+          <w:tab w:val="left" w:pos="11908"/>
+          <w:tab w:val="left" w:pos="12824"/>
+          <w:tab w:val="left" w:pos="13740"/>
+          <w:tab w:val="left" w:pos="14656"/>
+        </w:tabs>
+        <w:spacing w:after="0" w:line="240" w:lineRule="auto"/>
+        <w:rPr>
+          <w:rFonts w:ascii="Times New Roman" w:eastAsia="Times New Roman" w:hAnsi="Times New Roman" w:cs="Times New Roman"/>
+          <w:color w:val="000000"/>
+          <w:kern w:val="0"/>
+          <w:sz w:val="32"/>
+          <w:szCs w:val="32"/>
+          <w14:ligatures w14:val="none"/>
+        </w:rPr>
+      </w:pPr>
+      <w:r>
+        <w:rPr>
+          <w:rFonts w:ascii="Times New Roman" w:eastAsia="Times New Roman" w:hAnsi="Times New Roman" w:cs="Times New Roman"/>
+          <w:color w:val="000000"/>
+          <w:kern w:val="0"/>
+          <w:sz w:val="32"/>
+          <w:szCs w:val="32"/>
+          <w14:ligatures w14:val="none"/>
+        </w:rPr>
+        <w:t xml:space="preserve">  .</w:t>
+      </w:r>
+      <w:r>
+        <w:rPr>
+          <w:rFonts w:ascii="Times New Roman" w:hAnsi="Times New Roman" w:cs="Times New Roman"/>
+          <w:sz w:val="32"/>
+          <w:szCs w:val="32"/>
+        </w:rPr>
+        <w:t>/</w:t>
+      </w:r>
+      <w:r>
+        <w:rPr>
+          <w:rFonts w:ascii="Times New Roman" w:hAnsi="Times New Roman" w:cs="Times New Roman"/>
+          <w:sz w:val="32"/>
+          <w:szCs w:val="32"/>
+        </w:rPr>
+        <w:t>shellscriptBoiCua3</w:t>
+      </w:r>
+      <w:r>
+        <w:rPr>
+          <w:rFonts w:ascii="Times New Roman" w:hAnsi="Times New Roman" w:cs="Times New Roman"/>
+          <w:sz w:val="32"/>
+          <w:szCs w:val="32"/>
+        </w:rPr>
+        <w:t>.sh</w:t>
+      </w:r>
+    </w:p>
+    <w:p>
+      <w:pPr>
+        <w:shd w:val="clear" w:color="auto" w:fill="FFFFFF"/>
+        <w:tabs>
+          <w:tab w:val="left" w:pos="916"/>
+          <w:tab w:val="left" w:pos="1832"/>
+          <w:tab w:val="left" w:pos="2748"/>
+          <w:tab w:val="left" w:pos="3664"/>
+          <w:tab w:val="left" w:pos="4580"/>
+          <w:tab w:val="left" w:pos="5496"/>
+          <w:tab w:val="left" w:pos="6412"/>
+          <w:tab w:val="left" w:pos="7328"/>
+          <w:tab w:val="left" w:pos="8244"/>
+          <w:tab w:val="left" w:pos="9160"/>
+          <w:tab w:val="left" w:pos="10076"/>
+          <w:tab w:val="left" w:pos="10992"/>
+          <w:tab w:val="left" w:pos="11908"/>
+          <w:tab w:val="left" w:pos="12824"/>
+          <w:tab w:val="left" w:pos="13740"/>
+          <w:tab w:val="left" w:pos="14656"/>
+        </w:tabs>
+        <w:spacing w:after="0" w:line="240" w:lineRule="auto"/>
+        <w:rPr>
+          <w:rFonts w:ascii="Times New Roman" w:eastAsia="Times New Roman" w:hAnsi="Times New Roman" w:cs="Times New Roman"/>
+          <w:color w:val="000000"/>
+          <w:kern w:val="0"/>
+          <w:sz w:val="32"/>
+          <w:szCs w:val="32"/>
+          <w14:ligatures w14:val="none"/>
+        </w:rPr>
+      </w:pPr>
+    </w:p>
+    <w:p/>
     <w:p>
       <w:pPr>
         <w:rPr>

</xml_diff>